<commit_message>
added mongo db and api calls
</commit_message>
<xml_diff>
--- a/tinytanksDocument.docx
+++ b/tinytanksDocument.docx
@@ -9,12 +9,20 @@
           <w:lang w:val="en-US"/>
         </w:rPr>
       </w:pPr>
-      <w:r>
-        <w:rPr>
-          <w:lang w:val="en-US"/>
-        </w:rPr>
-        <w:t>Tiny Tanks</w:t>
-      </w:r>
+      <w:proofErr w:type="spellStart"/>
+      <w:r>
+        <w:rPr>
+          <w:lang w:val="en-US"/>
+        </w:rPr>
+        <w:t>Tinyt</w:t>
+      </w:r>
+      <w:r>
+        <w:rPr>
+          <w:lang w:val="en-US"/>
+        </w:rPr>
+        <w:t>anks</w:t>
+      </w:r>
+      <w:proofErr w:type="spellEnd"/>
     </w:p>
     <w:p>
       <w:pPr>
@@ -30,6 +38,34 @@
           <w:lang w:val="en-US"/>
         </w:rPr>
       </w:pPr>
+      <w:r>
+        <w:rPr>
+          <w:lang w:val="en-US"/>
+        </w:rPr>
+        <w:t xml:space="preserve">For the non-hosted version of </w:t>
+      </w:r>
+      <w:proofErr w:type="spellStart"/>
+      <w:r>
+        <w:rPr>
+          <w:lang w:val="en-US"/>
+        </w:rPr>
+        <w:t>Tinytanks</w:t>
+      </w:r>
+      <w:proofErr w:type="spellEnd"/>
+    </w:p>
+    <w:p>
+      <w:pPr>
+        <w:rPr>
+          <w:lang w:val="en-US"/>
+        </w:rPr>
+      </w:pPr>
+    </w:p>
+    <w:p>
+      <w:pPr>
+        <w:rPr>
+          <w:lang w:val="en-US"/>
+        </w:rPr>
+      </w:pPr>
     </w:p>
     <w:p>
       <w:pPr>
@@ -143,400 +179,586 @@
         <w:rPr>
           <w:lang w:val="en-US"/>
         </w:rPr>
-        <w:t>sock</w:t>
-      </w:r>
+        <w:t>socket.io</w:t>
+      </w:r>
+      <w:proofErr w:type="spellEnd"/>
+      <w:r>
+        <w:rPr>
+          <w:lang w:val="en-US"/>
+        </w:rPr>
+        <w:t xml:space="preserve"> --save</w:t>
+      </w:r>
+    </w:p>
+    <w:p>
+      <w:pPr>
+        <w:rPr>
+          <w:lang w:val="en-US"/>
+        </w:rPr>
+      </w:pPr>
+      <w:r>
+        <w:rPr>
+          <w:lang w:val="en-US"/>
+        </w:rPr>
+        <w:t xml:space="preserve"> </w:t>
+      </w:r>
+    </w:p>
+    <w:p>
+      <w:pPr>
+        <w:rPr>
+          <w:lang w:val="en-US"/>
+        </w:rPr>
+      </w:pPr>
+      <w:r>
+        <w:rPr>
+          <w:lang w:val="en-US"/>
+        </w:rPr>
+        <w:t>run using node server:</w:t>
+      </w:r>
+    </w:p>
+    <w:p>
+      <w:pPr>
+        <w:ind w:firstLine="720"/>
+        <w:rPr>
+          <w:lang w:val="en-US"/>
+        </w:rPr>
+      </w:pPr>
+      <w:r>
+        <w:rPr>
+          <w:lang w:val="en-US"/>
+        </w:rPr>
+        <w:t>&gt;n</w:t>
+      </w:r>
+      <w:r>
+        <w:rPr>
+          <w:lang w:val="en-US"/>
+        </w:rPr>
+        <w:t>o</w:t>
+      </w:r>
+      <w:r>
+        <w:rPr>
+          <w:lang w:val="en-US"/>
+        </w:rPr>
+        <w:t xml:space="preserve">de </w:t>
+      </w:r>
+      <w:proofErr w:type="spellStart"/>
+      <w:r>
+        <w:rPr>
+          <w:lang w:val="en-US"/>
+        </w:rPr>
+        <w:t>app.js</w:t>
+      </w:r>
+      <w:proofErr w:type="spellEnd"/>
+    </w:p>
+    <w:p>
+      <w:pPr>
+        <w:rPr>
+          <w:lang w:val="en-US"/>
+        </w:rPr>
+      </w:pPr>
+    </w:p>
+    <w:p>
+      <w:pPr>
+        <w:rPr>
+          <w:i/>
+          <w:lang w:val="en-US"/>
+        </w:rPr>
+      </w:pPr>
+      <w:r>
+        <w:rPr>
+          <w:lang w:val="en-US"/>
+        </w:rPr>
+        <w:t xml:space="preserve">In a </w:t>
+      </w:r>
+      <w:r>
+        <w:rPr>
+          <w:lang w:val="en-US"/>
+        </w:rPr>
+        <w:t>web browser</w:t>
+      </w:r>
+      <w:r>
+        <w:rPr>
+          <w:lang w:val="en-US"/>
+        </w:rPr>
+        <w:t xml:space="preserve"> navigate to:</w:t>
+      </w:r>
+    </w:p>
+    <w:p>
+      <w:pPr>
+        <w:ind w:firstLine="720"/>
+        <w:rPr>
+          <w:i/>
+          <w:lang w:val="en-US"/>
+        </w:rPr>
+      </w:pPr>
+      <w:r>
+        <w:rPr>
+          <w:i/>
+          <w:lang w:val="en-US"/>
+        </w:rPr>
+        <w:t>localhost:2000</w:t>
+      </w:r>
+    </w:p>
+    <w:p>
+      <w:pPr>
+        <w:ind w:firstLine="720"/>
+        <w:rPr>
+          <w:i/>
+          <w:lang w:val="en-US"/>
+        </w:rPr>
+      </w:pPr>
+    </w:p>
+    <w:p>
+      <w:pPr>
+        <w:ind w:firstLine="720"/>
+        <w:rPr>
+          <w:i/>
+          <w:lang w:val="en-US"/>
+        </w:rPr>
+      </w:pPr>
+    </w:p>
+    <w:p>
+      <w:pPr>
+        <w:rPr>
+          <w:i/>
+          <w:lang w:val="en-US"/>
+        </w:rPr>
+      </w:pPr>
+      <w:r>
+        <w:rPr>
+          <w:i/>
+          <w:lang w:val="en-US"/>
+        </w:rPr>
+        <w:t>hosted version of this game is located at:</w:t>
+      </w:r>
+    </w:p>
+    <w:p>
+      <w:pPr>
+        <w:rPr>
+          <w:i/>
+          <w:lang w:val="en-US"/>
+        </w:rPr>
+      </w:pPr>
+      <w:r>
+        <w:rPr>
+          <w:i/>
+          <w:lang w:val="en-US"/>
+        </w:rPr>
+        <w:t xml:space="preserve"> </w:t>
+      </w:r>
+      <w:hyperlink r:id="rId6" w:history="1">
+        <w:r>
+          <w:rPr>
+            <w:rStyle w:val="Hyperlink"/>
+            <w:i/>
+            <w:lang w:val="en-US"/>
+          </w:rPr>
+          <w:t>http://ec2-34-220-138-74.us-west-2.compute.amazonaws.com:2000/</w:t>
+        </w:r>
+      </w:hyperlink>
+    </w:p>
+    <w:p>
+      <w:pPr>
+        <w:rPr>
+          <w:lang w:val="en-US"/>
+        </w:rPr>
+      </w:pPr>
+      <w:r>
+        <w:rPr>
+          <w:i/>
+          <w:lang w:val="en-US"/>
+        </w:rPr>
+        <w:tab/>
+        <w:t>*</w:t>
+      </w:r>
+      <w:r>
+        <w:rPr>
+          <w:lang w:val="en-US"/>
+        </w:rPr>
+        <w:t>but the ec2 webserver must be running in order to connect.</w:t>
+      </w:r>
+    </w:p>
+    <w:p>
+      <w:pPr>
+        <w:ind w:firstLine="720"/>
+        <w:rPr>
+          <w:i/>
+          <w:lang w:val="en-US"/>
+        </w:rPr>
+      </w:pPr>
+    </w:p>
+    <w:p>
+      <w:pPr>
+        <w:ind w:firstLine="720"/>
+        <w:rPr>
+          <w:i/>
+          <w:lang w:val="en-US"/>
+        </w:rPr>
+      </w:pPr>
+    </w:p>
+    <w:p>
+      <w:pPr>
+        <w:ind w:firstLine="720"/>
+        <w:rPr>
+          <w:i/>
+          <w:lang w:val="en-US"/>
+        </w:rPr>
+      </w:pPr>
+    </w:p>
+    <w:p>
+      <w:pPr>
+        <w:ind w:firstLine="720"/>
+        <w:rPr>
+          <w:i/>
+          <w:lang w:val="en-US"/>
+        </w:rPr>
+      </w:pPr>
+    </w:p>
+    <w:p>
+      <w:pPr>
+        <w:rPr>
+          <w:lang w:val="en-US"/>
+        </w:rPr>
+      </w:pPr>
+      <w:r>
+        <w:rPr>
+          <w:lang w:val="en-US"/>
+        </w:rPr>
+        <w:t>use WASD to move:</w:t>
+      </w:r>
+    </w:p>
+    <w:p>
+      <w:pPr>
+        <w:rPr>
+          <w:lang w:val="en-US"/>
+        </w:rPr>
+      </w:pPr>
+      <w:r>
+        <w:rPr>
+          <w:lang w:val="en-US"/>
+        </w:rPr>
+        <w:t>press enter to send messages in chat – chat messages are visible to connected payers</w:t>
+      </w:r>
+    </w:p>
+    <w:p>
+      <w:pPr>
+        <w:rPr>
+          <w:lang w:val="en-US"/>
+        </w:rPr>
+      </w:pPr>
+    </w:p>
+    <w:p>
+      <w:pPr>
+        <w:rPr>
+          <w:lang w:val="en-US"/>
+        </w:rPr>
+      </w:pPr>
+      <w:r>
+        <w:rPr>
+          <w:lang w:val="en-US"/>
+        </w:rPr>
+        <w:t xml:space="preserve">Press left click to shoot bullets.  Each player has 5 lives. Lives are represented as both a red </w:t>
+      </w:r>
+      <w:proofErr w:type="spellStart"/>
+      <w:r>
+        <w:rPr>
+          <w:lang w:val="en-US"/>
+        </w:rPr>
+        <w:t>healthbar</w:t>
+      </w:r>
+      <w:proofErr w:type="spellEnd"/>
+      <w:r>
+        <w:rPr>
+          <w:lang w:val="en-US"/>
+        </w:rPr>
+        <w:t xml:space="preserve"> and a number located under the </w:t>
+      </w:r>
+      <w:proofErr w:type="spellStart"/>
+      <w:r>
+        <w:rPr>
+          <w:lang w:val="en-US"/>
+        </w:rPr>
+        <w:t>healthbar</w:t>
+      </w:r>
+      <w:proofErr w:type="spellEnd"/>
+      <w:r>
+        <w:rPr>
+          <w:lang w:val="en-US"/>
+        </w:rPr>
+        <w:t>.</w:t>
+      </w:r>
+    </w:p>
+    <w:p>
+      <w:pPr>
+        <w:rPr>
+          <w:lang w:val="en-US"/>
+        </w:rPr>
+      </w:pPr>
+    </w:p>
+    <w:p>
+      <w:pPr>
+        <w:rPr>
+          <w:lang w:val="en-US"/>
+        </w:rPr>
+      </w:pPr>
+      <w:proofErr w:type="gramStart"/>
+      <w:r>
+        <w:rPr>
+          <w:lang w:val="en-US"/>
+        </w:rPr>
+        <w:t xml:space="preserve">type </w:t>
+      </w:r>
+      <w:r>
+        <w:rPr>
+          <w:lang w:val="en-US"/>
+        </w:rPr>
+        <w:t>!</w:t>
+      </w:r>
+      <w:proofErr w:type="gramEnd"/>
+      <w:r>
+        <w:rPr>
+          <w:lang w:val="en-US"/>
+        </w:rPr>
+        <w:t xml:space="preserve"> before a chat message to </w:t>
+      </w:r>
+      <w:r>
+        <w:rPr>
+          <w:lang w:val="en-US"/>
+        </w:rPr>
+        <w:t>access server console.</w:t>
+      </w:r>
+    </w:p>
+    <w:p>
+      <w:pPr>
+        <w:rPr>
+          <w:lang w:val="en-US"/>
+        </w:rPr>
+      </w:pPr>
+      <w:r>
+        <w:rPr>
+          <w:lang w:val="en-US"/>
+        </w:rPr>
+        <w:t>Example:</w:t>
+      </w:r>
+    </w:p>
+    <w:p>
+      <w:pPr>
+        <w:rPr>
+          <w:lang w:val="en-US"/>
+        </w:rPr>
+      </w:pPr>
+      <w:r>
+        <w:rPr>
+          <w:lang w:val="en-US"/>
+        </w:rPr>
+        <w:tab/>
+      </w:r>
+      <w:proofErr w:type="gramStart"/>
+      <w:r>
+        <w:rPr>
+          <w:lang w:val="en-US"/>
+        </w:rPr>
+        <w:t>!</w:t>
+      </w:r>
+      <w:proofErr w:type="spellStart"/>
+      <w:r>
+        <w:rPr>
+          <w:lang w:val="en-US"/>
+        </w:rPr>
+        <w:t>socket.id</w:t>
+      </w:r>
+      <w:proofErr w:type="spellEnd"/>
+      <w:proofErr w:type="gramEnd"/>
+    </w:p>
+    <w:p>
+      <w:pPr>
+        <w:rPr>
+          <w:lang w:val="en-US"/>
+        </w:rPr>
+      </w:pPr>
+      <w:r>
+        <w:rPr>
+          <w:lang w:val="en-US"/>
+        </w:rPr>
+        <w:tab/>
+        <w:t xml:space="preserve">  &gt;</w:t>
+      </w:r>
+      <w:r>
+        <w:rPr>
+          <w:i/>
+          <w:lang w:val="en-US"/>
+        </w:rPr>
+        <w:t xml:space="preserve">displays your </w:t>
+      </w:r>
+      <w:proofErr w:type="spellStart"/>
+      <w:r>
+        <w:rPr>
+          <w:i/>
+          <w:lang w:val="en-US"/>
+        </w:rPr>
+        <w:t>socket.id</w:t>
+      </w:r>
+      <w:proofErr w:type="spellEnd"/>
+      <w:r>
+        <w:rPr>
+          <w:i/>
+          <w:lang w:val="en-US"/>
+        </w:rPr>
+        <w:t xml:space="preserve"> in chat</w:t>
+      </w:r>
+    </w:p>
+    <w:p>
+      <w:pPr>
+        <w:rPr>
+          <w:lang w:val="en-US"/>
+        </w:rPr>
+      </w:pPr>
+      <w:r>
+        <w:rPr>
+          <w:lang w:val="en-US"/>
+        </w:rPr>
+        <w:tab/>
+      </w:r>
+      <w:proofErr w:type="gramStart"/>
+      <w:r>
+        <w:rPr>
+          <w:lang w:val="en-US"/>
+        </w:rPr>
+        <w:t>!</w:t>
+      </w:r>
+      <w:proofErr w:type="spellStart"/>
+      <w:r>
+        <w:rPr>
+          <w:lang w:val="en-US"/>
+        </w:rPr>
+        <w:t>socket.id</w:t>
+      </w:r>
+      <w:proofErr w:type="spellEnd"/>
+      <w:proofErr w:type="gramEnd"/>
+      <w:r>
+        <w:rPr>
+          <w:lang w:val="en-US"/>
+        </w:rPr>
+        <w:t>=’user1’</w:t>
+      </w:r>
+    </w:p>
+    <w:p>
+      <w:pPr>
+        <w:rPr>
+          <w:i/>
+          <w:lang w:val="en-US"/>
+        </w:rPr>
+      </w:pPr>
+      <w:r>
+        <w:rPr>
+          <w:lang w:val="en-US"/>
+        </w:rPr>
+        <w:tab/>
+        <w:t xml:space="preserve">  &gt;</w:t>
+      </w:r>
+      <w:r>
+        <w:rPr>
+          <w:i/>
+          <w:lang w:val="en-US"/>
+        </w:rPr>
+        <w:t>change</w:t>
+      </w:r>
+      <w:r>
+        <w:rPr>
+          <w:i/>
+          <w:lang w:val="en-US"/>
+        </w:rPr>
+        <w:t>s</w:t>
+      </w:r>
+      <w:r>
+        <w:rPr>
+          <w:i/>
+          <w:lang w:val="en-US"/>
+        </w:rPr>
+        <w:t xml:space="preserve"> your </w:t>
+      </w:r>
+      <w:proofErr w:type="spellStart"/>
+      <w:r>
+        <w:rPr>
+          <w:i/>
+          <w:lang w:val="en-US"/>
+        </w:rPr>
+        <w:t>socketi</w:t>
+      </w:r>
+      <w:r>
+        <w:rPr>
+          <w:i/>
+          <w:lang w:val="en-US"/>
+        </w:rPr>
+        <w:t>d</w:t>
+      </w:r>
+      <w:proofErr w:type="spellEnd"/>
+      <w:r>
+        <w:rPr>
+          <w:i/>
+          <w:lang w:val="en-US"/>
+        </w:rPr>
+        <w:t xml:space="preserve"> to user1 so all users now see you as user1</w:t>
+      </w:r>
+    </w:p>
+    <w:p>
+      <w:pPr>
+        <w:rPr>
+          <w:lang w:val="en-US"/>
+        </w:rPr>
+      </w:pPr>
+    </w:p>
+    <w:p>
+      <w:pPr>
+        <w:rPr>
+          <w:lang w:val="en-US"/>
+        </w:rPr>
+      </w:pPr>
+    </w:p>
+    <w:p>
+      <w:pPr>
+        <w:rPr>
+          <w:lang w:val="en-US"/>
+        </w:rPr>
+      </w:pPr>
+    </w:p>
+    <w:p>
+      <w:pPr>
+        <w:rPr>
+          <w:lang w:val="en-US"/>
+        </w:rPr>
+      </w:pPr>
+      <w:r>
+        <w:rPr>
+          <w:lang w:val="en-US"/>
+        </w:rPr>
+        <w:t>In the hosted version:</w:t>
+      </w:r>
+    </w:p>
+    <w:p>
+      <w:pPr>
+        <w:rPr>
+          <w:lang w:val="en-US"/>
+        </w:rPr>
+      </w:pPr>
+      <w:r>
+        <w:rPr>
+          <w:lang w:val="en-US"/>
+        </w:rPr>
+        <w:t xml:space="preserve">Type /user1 to change your visible name to user1 </w:t>
+      </w:r>
+    </w:p>
+    <w:p>
+      <w:pPr>
+        <w:rPr>
+          <w:i/>
+          <w:lang w:val="en-US"/>
+        </w:rPr>
+      </w:pPr>
       <w:bookmarkStart w:id="0" w:name="_GoBack"/>
       <w:bookmarkEnd w:id="0"/>
-      <w:r>
-        <w:rPr>
-          <w:lang w:val="en-US"/>
-        </w:rPr>
-        <w:t>et.io</w:t>
-      </w:r>
-      <w:proofErr w:type="spellEnd"/>
-      <w:r>
-        <w:rPr>
-          <w:lang w:val="en-US"/>
-        </w:rPr>
-        <w:t xml:space="preserve"> --save</w:t>
-      </w:r>
-    </w:p>
-    <w:p>
-      <w:pPr>
-        <w:rPr>
-          <w:lang w:val="en-US"/>
-        </w:rPr>
-      </w:pPr>
-      <w:r>
-        <w:rPr>
-          <w:lang w:val="en-US"/>
-        </w:rPr>
-        <w:t xml:space="preserve"> </w:t>
-      </w:r>
-    </w:p>
-    <w:p>
-      <w:pPr>
-        <w:rPr>
-          <w:lang w:val="en-US"/>
-        </w:rPr>
-      </w:pPr>
-      <w:r>
-        <w:rPr>
-          <w:lang w:val="en-US"/>
-        </w:rPr>
-        <w:t>run using node server:</w:t>
-      </w:r>
-    </w:p>
-    <w:p>
-      <w:pPr>
-        <w:ind w:firstLine="720"/>
-        <w:rPr>
-          <w:lang w:val="en-US"/>
-        </w:rPr>
-      </w:pPr>
-      <w:r>
-        <w:rPr>
-          <w:lang w:val="en-US"/>
-        </w:rPr>
-        <w:t>&gt;n</w:t>
-      </w:r>
-      <w:r>
-        <w:rPr>
-          <w:lang w:val="en-US"/>
-        </w:rPr>
-        <w:t>o</w:t>
-      </w:r>
-      <w:r>
-        <w:rPr>
-          <w:lang w:val="en-US"/>
-        </w:rPr>
-        <w:t xml:space="preserve">de </w:t>
-      </w:r>
-      <w:proofErr w:type="spellStart"/>
-      <w:r>
-        <w:rPr>
-          <w:lang w:val="en-US"/>
-        </w:rPr>
-        <w:t>app.js</w:t>
-      </w:r>
-      <w:proofErr w:type="spellEnd"/>
-    </w:p>
-    <w:p>
-      <w:pPr>
-        <w:rPr>
-          <w:lang w:val="en-US"/>
-        </w:rPr>
-      </w:pPr>
-    </w:p>
-    <w:p>
-      <w:pPr>
-        <w:rPr>
-          <w:i/>
-          <w:lang w:val="en-US"/>
-        </w:rPr>
-      </w:pPr>
-      <w:r>
-        <w:rPr>
-          <w:lang w:val="en-US"/>
-        </w:rPr>
-        <w:t xml:space="preserve">In a </w:t>
-      </w:r>
-      <w:proofErr w:type="spellStart"/>
-      <w:r>
-        <w:rPr>
-          <w:lang w:val="en-US"/>
-        </w:rPr>
-        <w:t>webbrowser</w:t>
-      </w:r>
-      <w:proofErr w:type="spellEnd"/>
-      <w:r>
-        <w:rPr>
-          <w:lang w:val="en-US"/>
-        </w:rPr>
-        <w:t xml:space="preserve"> navigate to:</w:t>
-      </w:r>
-    </w:p>
-    <w:p>
-      <w:pPr>
-        <w:ind w:firstLine="720"/>
-        <w:rPr>
-          <w:i/>
-          <w:lang w:val="en-US"/>
-        </w:rPr>
-      </w:pPr>
-      <w:r>
-        <w:rPr>
-          <w:i/>
-          <w:lang w:val="en-US"/>
-        </w:rPr>
-        <w:t>localhost:2000</w:t>
-      </w:r>
-    </w:p>
-    <w:p>
-      <w:pPr>
-        <w:ind w:firstLine="720"/>
-        <w:rPr>
-          <w:i/>
-          <w:lang w:val="en-US"/>
-        </w:rPr>
-      </w:pPr>
-    </w:p>
-    <w:p>
-      <w:pPr>
-        <w:ind w:firstLine="720"/>
-        <w:rPr>
-          <w:i/>
-          <w:lang w:val="en-US"/>
-        </w:rPr>
-      </w:pPr>
-    </w:p>
-    <w:p>
-      <w:pPr>
-        <w:ind w:firstLine="720"/>
-        <w:rPr>
-          <w:i/>
-          <w:lang w:val="en-US"/>
-        </w:rPr>
-      </w:pPr>
-    </w:p>
-    <w:p>
-      <w:pPr>
-        <w:rPr>
-          <w:lang w:val="en-US"/>
-        </w:rPr>
-      </w:pPr>
-      <w:r>
-        <w:rPr>
-          <w:lang w:val="en-US"/>
-        </w:rPr>
-        <w:t>use WASD to move:</w:t>
-      </w:r>
-    </w:p>
-    <w:p>
-      <w:pPr>
-        <w:rPr>
-          <w:lang w:val="en-US"/>
-        </w:rPr>
-      </w:pPr>
-      <w:r>
-        <w:rPr>
-          <w:lang w:val="en-US"/>
-        </w:rPr>
-        <w:t>press enter to send messages in chat – chat messages are visible to connected payers</w:t>
-      </w:r>
-    </w:p>
-    <w:p>
-      <w:pPr>
-        <w:rPr>
-          <w:lang w:val="en-US"/>
-        </w:rPr>
-      </w:pPr>
-    </w:p>
-    <w:p>
-      <w:pPr>
-        <w:rPr>
-          <w:lang w:val="en-US"/>
-        </w:rPr>
-      </w:pPr>
-      <w:r>
-        <w:rPr>
-          <w:lang w:val="en-US"/>
-        </w:rPr>
-        <w:t xml:space="preserve">Press left click to shoot bullets.  Each player has 5 lives. Lives are represented as both a red </w:t>
-      </w:r>
-      <w:proofErr w:type="spellStart"/>
-      <w:r>
-        <w:rPr>
-          <w:lang w:val="en-US"/>
-        </w:rPr>
-        <w:t>healthbar</w:t>
-      </w:r>
-      <w:proofErr w:type="spellEnd"/>
-      <w:r>
-        <w:rPr>
-          <w:lang w:val="en-US"/>
-        </w:rPr>
-        <w:t xml:space="preserve"> and a number located under the </w:t>
-      </w:r>
-      <w:proofErr w:type="spellStart"/>
-      <w:r>
-        <w:rPr>
-          <w:lang w:val="en-US"/>
-        </w:rPr>
-        <w:t>healthbar</w:t>
-      </w:r>
-      <w:proofErr w:type="spellEnd"/>
-      <w:r>
-        <w:rPr>
-          <w:lang w:val="en-US"/>
-        </w:rPr>
-        <w:t>.</w:t>
-      </w:r>
-    </w:p>
-    <w:p>
-      <w:pPr>
-        <w:rPr>
-          <w:lang w:val="en-US"/>
-        </w:rPr>
-      </w:pPr>
-    </w:p>
-    <w:p>
-      <w:pPr>
-        <w:rPr>
-          <w:lang w:val="en-US"/>
-        </w:rPr>
-      </w:pPr>
-      <w:proofErr w:type="gramStart"/>
-      <w:r>
-        <w:rPr>
-          <w:lang w:val="en-US"/>
-        </w:rPr>
-        <w:t xml:space="preserve">type </w:t>
-      </w:r>
-      <w:r>
-        <w:rPr>
-          <w:lang w:val="en-US"/>
-        </w:rPr>
-        <w:t>!</w:t>
-      </w:r>
-      <w:proofErr w:type="gramEnd"/>
-      <w:r>
-        <w:rPr>
-          <w:lang w:val="en-US"/>
-        </w:rPr>
-        <w:t xml:space="preserve"> before a chat message to </w:t>
-      </w:r>
-      <w:r>
-        <w:rPr>
-          <w:lang w:val="en-US"/>
-        </w:rPr>
-        <w:t>access server console.</w:t>
-      </w:r>
-    </w:p>
-    <w:p>
-      <w:pPr>
-        <w:rPr>
-          <w:lang w:val="en-US"/>
-        </w:rPr>
-      </w:pPr>
-      <w:r>
-        <w:rPr>
-          <w:lang w:val="en-US"/>
-        </w:rPr>
-        <w:t>Example:</w:t>
-      </w:r>
-    </w:p>
-    <w:p>
-      <w:pPr>
-        <w:rPr>
-          <w:lang w:val="en-US"/>
-        </w:rPr>
-      </w:pPr>
-      <w:r>
-        <w:rPr>
-          <w:lang w:val="en-US"/>
-        </w:rPr>
-        <w:tab/>
-      </w:r>
-      <w:proofErr w:type="gramStart"/>
-      <w:r>
-        <w:rPr>
-          <w:lang w:val="en-US"/>
-        </w:rPr>
-        <w:t>!</w:t>
-      </w:r>
-      <w:proofErr w:type="spellStart"/>
-      <w:r>
-        <w:rPr>
-          <w:lang w:val="en-US"/>
-        </w:rPr>
-        <w:t>socket.id</w:t>
-      </w:r>
-      <w:proofErr w:type="spellEnd"/>
-      <w:proofErr w:type="gramEnd"/>
-    </w:p>
-    <w:p>
-      <w:pPr>
-        <w:rPr>
-          <w:lang w:val="en-US"/>
-        </w:rPr>
-      </w:pPr>
-      <w:r>
-        <w:rPr>
-          <w:lang w:val="en-US"/>
-        </w:rPr>
-        <w:tab/>
-        <w:t xml:space="preserve">  &gt;will display your socket id in chat.</w:t>
-      </w:r>
-    </w:p>
-    <w:p>
-      <w:pPr>
-        <w:rPr>
-          <w:lang w:val="en-US"/>
-        </w:rPr>
-      </w:pPr>
-      <w:r>
-        <w:rPr>
-          <w:lang w:val="en-US"/>
-        </w:rPr>
-        <w:tab/>
-      </w:r>
-      <w:proofErr w:type="gramStart"/>
-      <w:r>
-        <w:rPr>
-          <w:lang w:val="en-US"/>
-        </w:rPr>
-        <w:t>!</w:t>
-      </w:r>
-      <w:proofErr w:type="spellStart"/>
-      <w:r>
-        <w:rPr>
-          <w:lang w:val="en-US"/>
-        </w:rPr>
-        <w:t>socket.id</w:t>
-      </w:r>
-      <w:proofErr w:type="spellEnd"/>
-      <w:proofErr w:type="gramEnd"/>
-      <w:r>
-        <w:rPr>
-          <w:lang w:val="en-US"/>
-        </w:rPr>
-        <w:t>=’user1’</w:t>
-      </w:r>
-    </w:p>
-    <w:p>
-      <w:pPr>
-        <w:rPr>
-          <w:lang w:val="en-US"/>
-        </w:rPr>
-      </w:pPr>
-      <w:r>
-        <w:rPr>
-          <w:lang w:val="en-US"/>
-        </w:rPr>
-        <w:tab/>
-        <w:t xml:space="preserve">  &gt;will change your socketed to user1 so all users now see you as user1</w:t>
-      </w:r>
-    </w:p>
-    <w:p>
-      <w:pPr>
-        <w:rPr>
-          <w:color w:val="FF0000"/>
-          <w:lang w:val="en-US"/>
-        </w:rPr>
-      </w:pPr>
-    </w:p>
-    <w:p>
-      <w:pPr>
-        <w:ind w:firstLine="720"/>
-        <w:rPr>
-          <w:i/>
-          <w:lang w:val="en-US"/>
-        </w:rPr>
-      </w:pPr>
     </w:p>
     <w:sectPr>
-      <w:headerReference w:type="default" r:id="rId6"/>
+      <w:headerReference w:type="default" r:id="rId7"/>
       <w:pgSz w:w="12240" w:h="15840"/>
       <w:pgMar w:top="1440" w:right="1440" w:bottom="1440" w:left="1440" w:header="708" w:footer="708" w:gutter="0"/>
       <w:cols w:space="708"/>
@@ -1088,6 +1310,29 @@
     <w:uiPriority w:val="99"/>
     <w:rsid w:val="00E93295"/>
   </w:style>
+  <w:style w:type="character" w:styleId="Hyperlink">
+    <w:name w:val="Hyperlink"/>
+    <w:basedOn w:val="DefaultParagraphFont"/>
+    <w:uiPriority w:val="99"/>
+    <w:unhideWhenUsed/>
+    <w:rsid w:val="00306B60"/>
+    <w:rPr>
+      <w:color w:val="0563C1" w:themeColor="hyperlink"/>
+      <w:u w:val="single"/>
+    </w:rPr>
+  </w:style>
+  <w:style w:type="character" w:styleId="UnresolvedMention">
+    <w:name w:val="Unresolved Mention"/>
+    <w:basedOn w:val="DefaultParagraphFont"/>
+    <w:uiPriority w:val="99"/>
+    <w:semiHidden/>
+    <w:unhideWhenUsed/>
+    <w:rsid w:val="00306B60"/>
+    <w:rPr>
+      <w:color w:val="808080"/>
+      <w:shd w:val="clear" w:color="auto" w:fill="E6E6E6"/>
+    </w:rPr>
+  </w:style>
 </w:styles>
 </file>
 

</xml_diff>